<commit_message>
Pisanie pracy - skończyłem opisywać nawigację
</commit_message>
<xml_diff>
--- a/thesis text/02 Background.docx
+++ b/thesis text/02 Background.docx
@@ -173,7 +173,19 @@
         <w:rPr>
           <w:lang w:val="en-US"/>
         </w:rPr>
-        <w:t xml:space="preserve">Quake II as an example of a </w:t>
+        <w:t>Quake II as an example of a</w:t>
+      </w:r>
+      <w:r>
+        <w:rPr>
+          <w:lang w:val="en-US"/>
+        </w:rPr>
+        <w:t>n</w:t>
+      </w:r>
+      <w:r>
+        <w:rPr>
+          <w:lang w:val="en-US"/>
+        </w:rPr>
+        <w:t xml:space="preserve"> </w:t>
       </w:r>
       <w:r>
         <w:rPr>
@@ -1238,8 +1250,8 @@
           <w:lang w:val="en-US"/>
         </w:rPr>
       </w:pPr>
-      <w:bookmarkStart w:id="5" w:name="_Ref268985811"/>
-      <w:bookmarkStart w:id="6" w:name="_Ref268985825"/>
+      <w:bookmarkStart w:id="5" w:name="_Ref268985825"/>
+      <w:bookmarkStart w:id="6" w:name="_Ref268985811"/>
       <w:r>
         <w:rPr>
           <w:lang w:val="en-US"/>
@@ -1268,14 +1280,14 @@
       <w:r>
         <w:fldChar w:fldCharType="end"/>
       </w:r>
+      <w:bookmarkEnd w:id="5"/>
+      <w:r>
+        <w:rPr>
+          <w:lang w:val="en-US"/>
+        </w:rPr>
+        <w:t>: UML component diagram of an FPS game AI architecture proposed by Paul Tozour.</w:t>
+      </w:r>
       <w:bookmarkEnd w:id="6"/>
-      <w:r>
-        <w:rPr>
-          <w:lang w:val="en-US"/>
-        </w:rPr>
-        <w:t>: UML component diagram of an FPS game AI architecture proposed by Paul Tozour.</w:t>
-      </w:r>
-      <w:bookmarkEnd w:id="5"/>
       <w:r>
         <w:rPr>
           <w:lang w:val="en-US"/>
@@ -2053,7 +2065,211 @@
         <w:rPr>
           <w:lang w:val="en-US"/>
         </w:rPr>
-        <w:t>It divides all the walk-able surfaces of the environment into convex polygons.</w:t>
+        <w:t>It divides all the walk-able surfaces of the e</w:t>
+      </w:r>
+      <w:r>
+        <w:rPr>
+          <w:lang w:val="en-US"/>
+        </w:rPr>
+        <w:t xml:space="preserve">nvironment into convex polygons, creating what can be called a </w:t>
+      </w:r>
+      <w:r>
+        <w:rPr>
+          <w:lang w:val="en-US"/>
+        </w:rPr>
+        <w:t>“</w:t>
+      </w:r>
+      <w:r>
+        <w:rPr>
+          <w:lang w:val="en-US"/>
+        </w:rPr>
+        <w:t>floor plan</w:t>
+      </w:r>
+      <w:r>
+        <w:rPr>
+          <w:lang w:val="en-US"/>
+        </w:rPr>
+        <w:t>”</w:t>
+      </w:r>
+      <w:r>
+        <w:rPr>
+          <w:lang w:val="en-US"/>
+        </w:rPr>
+        <w:t xml:space="preserve"> of the world. </w:t>
+      </w:r>
+      <w:r>
+        <w:rPr>
+          <w:lang w:val="en-US"/>
+        </w:rPr>
+        <w:t>Navigation mesh can also be represented as a graph in which nodes are polygons, and the graph edge exists between two nodes if their polygons have a common edge.</w:t>
+      </w:r>
+    </w:p>
+    <w:p>
+      <w:pPr>
+        <w:rPr>
+          <w:lang w:val="en-US"/>
+        </w:rPr>
+      </w:pPr>
+      <w:r>
+        <w:rPr>
+          <w:lang w:val="en-US"/>
+        </w:rPr>
+        <w:t>Navigation meshes are considered to be more powerful and providing more realistic navigation</w:t>
+      </w:r>
+      <w:r>
+        <w:rPr>
+          <w:lang w:val="en-US"/>
+        </w:rPr>
+        <w:t xml:space="preserve"> </w:t>
+      </w:r>
+      <w:r>
+        <w:rPr>
+          <w:lang w:val="en-US"/>
+        </w:rPr>
+        <w:fldChar w:fldCharType="begin"/>
+      </w:r>
+      <w:r>
+        <w:rPr>
+          <w:lang w:val="en-US"/>
+        </w:rPr>
+        <w:instrText xml:space="preserve"> ADDIN ZOTERO_ITEM {"sort":true,"citationItems":[{"uri":["http://zotero.org/users/local/Op1rMxOJ/items/X7CNXFTN"]}]} </w:instrText>
+      </w:r>
+      <w:r>
+        <w:rPr>
+          <w:lang w:val="en-US"/>
+        </w:rPr>
+        <w:fldChar w:fldCharType="separate"/>
+      </w:r>
+      <w:r>
+        <w:rPr>
+          <w:rFonts w:ascii="Calibri" w:hAnsi="Calibri"/>
+          <w:lang w:val="en-US"/>
+        </w:rPr>
+        <w:t>[5]</w:t>
+      </w:r>
+      <w:r>
+        <w:rPr>
+          <w:lang w:val="en-US"/>
+        </w:rPr>
+        <w:fldChar w:fldCharType="end"/>
+      </w:r>
+      <w:r>
+        <w:rPr>
+          <w:lang w:val="en-US"/>
+        </w:rPr>
+        <w:t>.</w:t>
+      </w:r>
+      <w:r>
+        <w:rPr>
+          <w:lang w:val="en-US"/>
+        </w:rPr>
+        <w:t xml:space="preserve"> In a waypoint map, a bot could be located only at the waypoints or somewhere on the edge between them. In navigation mesh a bot can walk over the whole surface of each polygon. </w:t>
+      </w:r>
+      <w:r>
+        <w:rPr>
+          <w:lang w:val="en-US"/>
+        </w:rPr>
+        <w:t xml:space="preserve">This allows more </w:t>
+      </w:r>
+      <w:r>
+        <w:rPr>
+          <w:lang w:val="en-US"/>
+        </w:rPr>
+        <w:lastRenderedPageBreak/>
+        <w:t xml:space="preserve">flexible, less schematic and more realistic movement, while still being relatively simple representation of the game map. </w:t>
+      </w:r>
+      <w:r>
+        <w:rPr>
+          <w:lang w:val="en-US"/>
+        </w:rPr>
+        <w:t>Since we still use a graph, the path finding can be performed in exactly the same way as in case of waypoint maps.</w:t>
+      </w:r>
+      <w:r>
+        <w:rPr>
+          <w:lang w:val="en-US"/>
+        </w:rPr>
+        <w:t xml:space="preserve"> </w:t>
+      </w:r>
+    </w:p>
+    <w:p>
+      <w:pPr>
+        <w:rPr>
+          <w:lang w:val="en-US"/>
+        </w:rPr>
+      </w:pPr>
+      <w:r>
+        <w:rPr>
+          <w:lang w:val="en-US"/>
+        </w:rPr>
+        <w:t>The difficult part in the navigation mesh is how a bot should move from one polygon to another. This may require not only finding an appropriate polygon’s edge and moving towards it, but also avoiding dyna</w:t>
+      </w:r>
+      <w:r>
+        <w:rPr>
+          <w:lang w:val="en-US"/>
+        </w:rPr>
+        <w:t>mic</w:t>
+      </w:r>
+      <w:r>
+        <w:rPr>
+          <w:lang w:val="en-US"/>
+        </w:rPr>
+        <w:t xml:space="preserve"> obstacles that may appear on the way.</w:t>
+      </w:r>
+      <w:r>
+        <w:rPr>
+          <w:lang w:val="en-US"/>
+        </w:rPr>
+        <w:t xml:space="preserve"> In case of</w:t>
+      </w:r>
+      <w:r>
+        <w:rPr>
+          <w:lang w:val="en-US"/>
+        </w:rPr>
+        <w:t xml:space="preserve"> a</w:t>
+      </w:r>
+      <w:r>
+        <w:rPr>
+          <w:lang w:val="en-US"/>
+        </w:rPr>
+        <w:t xml:space="preserve"> non-player characters that</w:t>
+      </w:r>
+      <w:r>
+        <w:rPr>
+          <w:lang w:val="en-US"/>
+        </w:rPr>
+        <w:t xml:space="preserve"> do not live long enough in the game, being usually shot by a player, it may not be cost-efficient to</w:t>
+      </w:r>
+      <w:r>
+        <w:rPr>
+          <w:lang w:val="en-US"/>
+        </w:rPr>
+        <w:t xml:space="preserve"> develop a navigation mesh based movement component.</w:t>
+      </w:r>
+      <w:r>
+        <w:rPr>
+          <w:lang w:val="en-US"/>
+        </w:rPr>
+        <w:t xml:space="preserve"> But if a human player will have enough time to take a closer look at our bot, the navigation mesh is a </w:t>
+      </w:r>
+      <w:commentRangeStart w:id="8"/>
+      <w:r>
+        <w:rPr>
+          <w:lang w:val="en-US"/>
+        </w:rPr>
+        <w:t xml:space="preserve">better </w:t>
+      </w:r>
+      <w:commentRangeEnd w:id="8"/>
+      <w:r>
+        <w:rPr>
+          <w:rStyle w:val="Odwoaniedokomentarza"/>
+        </w:rPr>
+        <w:commentReference w:id="8"/>
+      </w:r>
+      <w:r>
+        <w:rPr>
+          <w:lang w:val="en-US"/>
+        </w:rPr>
+        <w:t>choice.</w:t>
       </w:r>
     </w:p>
     <w:p>
@@ -2067,7 +2283,6 @@
         <w:rPr>
           <w:lang w:val="en-US"/>
         </w:rPr>
-        <w:lastRenderedPageBreak/>
         <w:t>Finite State Machines</w:t>
       </w:r>
     </w:p>
@@ -2504,6 +2719,22 @@
           <w:lang w:val="en-US"/>
         </w:rPr>
         <w:t>If the waypoint map is not changing during a game, the shortest paths can be computed before the game using, for instance, Floyd’s algorithm. However, if the game is dynamic and an obstacle may appear, removing an edge from a waypoint map graph, an A* algorithm is usually used.</w:t>
+      </w:r>
+    </w:p>
+  </w:comment>
+  <w:comment w:id="8" w:author="Piotr Gwizdała" w:date="2010-08-08T01:55:00Z" w:initials="PG">
+    <w:p>
+      <w:pPr>
+        <w:pStyle w:val="Tekstkomentarza"/>
+      </w:pPr>
+      <w:r>
+        <w:rPr>
+          <w:rStyle w:val="Odwoaniedokomentarza"/>
+        </w:rPr>
+        <w:annotationRef/>
+      </w:r>
+      <w:r>
+        <w:t>Czy chcę to ujawniać korzystając później z waypoint map?</w:t>
       </w:r>
     </w:p>
   </w:comment>
@@ -3689,6 +3920,16 @@
       <w:szCs w:val="18"/>
     </w:rPr>
   </w:style>
+  <w:style w:type="paragraph" w:styleId="Poprawka">
+    <w:name w:val="Revision"/>
+    <w:hidden/>
+    <w:uiPriority w:val="99"/>
+    <w:semiHidden/>
+    <w:rsid w:val="00D81570"/>
+    <w:pPr>
+      <w:spacing w:after="0" w:line="240" w:lineRule="auto"/>
+    </w:pPr>
+  </w:style>
 </w:styles>
 </file>
 

</xml_diff>

<commit_message>
Joining it all together, to keep formatting and bibliography well-formed
</commit_message>
<xml_diff>
--- a/thesis text/02 Background.docx
+++ b/thesis text/02 Background.docx
@@ -460,7 +460,6 @@
       <w:r>
         <w:rPr>
           <w:rStyle w:val="Odwoanieprzypisudolnego"/>
-          <w:lang w:val="en-US"/>
         </w:rPr>
         <w:footnoteReference w:id="2"/>
       </w:r>
@@ -657,7 +656,6 @@
       <w:r>
         <w:rPr>
           <w:rStyle w:val="Odwoanieprzypisudolnego"/>
-          <w:lang w:val="en-US"/>
         </w:rPr>
         <w:footnoteReference w:id="3"/>
       </w:r>
@@ -1347,7 +1345,6 @@
       <w:r>
         <w:rPr>
           <w:rStyle w:val="Odwoanieprzypisudolnego"/>
-          <w:lang w:val="en-US"/>
         </w:rPr>
         <w:footnoteReference w:id="4"/>
       </w:r>
@@ -2595,7 +2592,258 @@
         <w:t>Related work</w:t>
       </w:r>
     </w:p>
+    <w:p>
+      <w:r>
+        <w:br w:type="page"/>
+      </w:r>
+    </w:p>
     <w:p/>
+    <w:p>
+      <w:pPr>
+        <w:widowControl w:val="0"/>
+        <w:tabs>
+          <w:tab w:val="left" w:pos="384"/>
+        </w:tabs>
+        <w:autoSpaceDE w:val="0"/>
+        <w:autoSpaceDN w:val="0"/>
+        <w:adjustRightInd w:val="0"/>
+        <w:spacing w:after="0" w:line="240" w:lineRule="auto"/>
+        <w:ind w:left="384" w:hanging="384"/>
+        <w:rPr>
+          <w:rFonts w:ascii="Calibri" w:hAnsi="Calibri" w:cs="Times New Roman"/>
+          <w:szCs w:val="24"/>
+          <w:lang w:val="en-US"/>
+        </w:rPr>
+      </w:pPr>
+      <w:r>
+        <w:fldChar w:fldCharType="begin"/>
+      </w:r>
+      <w:r>
+        <w:rPr>
+          <w:lang w:val="en-US"/>
+        </w:rPr>
+        <w:instrText xml:space="preserve"> ADDIN ZOTERO_BIBL  </w:instrText>
+      </w:r>
+      <w:r>
+        <w:fldChar w:fldCharType="separate"/>
+      </w:r>
+      <w:r>
+        <w:rPr>
+          <w:rFonts w:ascii="Calibri" w:hAnsi="Calibri" w:cs="Times New Roman"/>
+          <w:szCs w:val="24"/>
+          <w:lang w:val="en-US"/>
+        </w:rPr>
+        <w:t>[1]</w:t>
+      </w:r>
+      <w:r>
+        <w:rPr>
+          <w:rFonts w:ascii="Calibri" w:hAnsi="Calibri" w:cs="Times New Roman"/>
+          <w:szCs w:val="24"/>
+          <w:lang w:val="en-US"/>
+        </w:rPr>
+        <w:tab/>
+        <w:t xml:space="preserve">P. Hingston, “A Turing Test for Computer Game Bots,” </w:t>
+      </w:r>
+      <w:r>
+        <w:rPr>
+          <w:rFonts w:ascii="Calibri" w:hAnsi="Calibri" w:cs="Times New Roman"/>
+          <w:i/>
+          <w:iCs/>
+          <w:szCs w:val="24"/>
+          <w:lang w:val="en-US"/>
+        </w:rPr>
+        <w:t>IEEE Transactions on Computational Intelligence and AI in Games</w:t>
+      </w:r>
+      <w:r>
+        <w:rPr>
+          <w:rFonts w:ascii="Calibri" w:hAnsi="Calibri" w:cs="Times New Roman"/>
+          <w:szCs w:val="24"/>
+          <w:lang w:val="en-US"/>
+        </w:rPr>
+        <w:t>,  vol. 1, 2009, s. 169-186.</w:t>
+      </w:r>
+    </w:p>
+    <w:p>
+      <w:pPr>
+        <w:widowControl w:val="0"/>
+        <w:tabs>
+          <w:tab w:val="left" w:pos="384"/>
+        </w:tabs>
+        <w:autoSpaceDE w:val="0"/>
+        <w:autoSpaceDN w:val="0"/>
+        <w:adjustRightInd w:val="0"/>
+        <w:spacing w:after="0" w:line="240" w:lineRule="auto"/>
+        <w:ind w:left="384" w:hanging="384"/>
+        <w:rPr>
+          <w:rFonts w:ascii="Calibri" w:hAnsi="Calibri" w:cs="Times New Roman"/>
+          <w:szCs w:val="24"/>
+          <w:lang w:val="en-US"/>
+        </w:rPr>
+      </w:pPr>
+      <w:r>
+        <w:rPr>
+          <w:rFonts w:ascii="Calibri" w:hAnsi="Calibri" w:cs="Times New Roman"/>
+          <w:szCs w:val="24"/>
+          <w:lang w:val="en-US"/>
+        </w:rPr>
+        <w:t>[2]</w:t>
+      </w:r>
+      <w:r>
+        <w:rPr>
+          <w:rFonts w:ascii="Calibri" w:hAnsi="Calibri" w:cs="Times New Roman"/>
+          <w:szCs w:val="24"/>
+          <w:lang w:val="en-US"/>
+        </w:rPr>
+        <w:tab/>
+        <w:t>“Botprize contest homepage.”</w:t>
+      </w:r>
+    </w:p>
+    <w:p>
+      <w:pPr>
+        <w:widowControl w:val="0"/>
+        <w:tabs>
+          <w:tab w:val="left" w:pos="384"/>
+        </w:tabs>
+        <w:autoSpaceDE w:val="0"/>
+        <w:autoSpaceDN w:val="0"/>
+        <w:adjustRightInd w:val="0"/>
+        <w:spacing w:after="0" w:line="240" w:lineRule="auto"/>
+        <w:ind w:left="384" w:hanging="384"/>
+        <w:rPr>
+          <w:rFonts w:ascii="Calibri" w:hAnsi="Calibri" w:cs="Times New Roman"/>
+          <w:szCs w:val="24"/>
+          <w:lang w:val="en-US"/>
+        </w:rPr>
+      </w:pPr>
+      <w:r>
+        <w:rPr>
+          <w:rFonts w:ascii="Calibri" w:hAnsi="Calibri" w:cs="Times New Roman"/>
+          <w:szCs w:val="24"/>
+          <w:lang w:val="en-US"/>
+        </w:rPr>
+        <w:t>[3]</w:t>
+      </w:r>
+      <w:r>
+        <w:rPr>
+          <w:rFonts w:ascii="Calibri" w:hAnsi="Calibri" w:cs="Times New Roman"/>
+          <w:szCs w:val="24"/>
+          <w:lang w:val="en-US"/>
+        </w:rPr>
+        <w:tab/>
+        <w:t xml:space="preserve">P. Tozour, “First-Person Shooter AI Architecture,” </w:t>
+      </w:r>
+      <w:r>
+        <w:rPr>
+          <w:rFonts w:ascii="Calibri" w:hAnsi="Calibri" w:cs="Times New Roman"/>
+          <w:i/>
+          <w:iCs/>
+          <w:szCs w:val="24"/>
+          <w:lang w:val="en-US"/>
+        </w:rPr>
+        <w:t>AI Game Programming Wisdom</w:t>
+      </w:r>
+      <w:r>
+        <w:rPr>
+          <w:rFonts w:ascii="Calibri" w:hAnsi="Calibri" w:cs="Times New Roman"/>
+          <w:szCs w:val="24"/>
+          <w:lang w:val="en-US"/>
+        </w:rPr>
+        <w:t>, 2002.</w:t>
+      </w:r>
+    </w:p>
+    <w:p>
+      <w:pPr>
+        <w:widowControl w:val="0"/>
+        <w:tabs>
+          <w:tab w:val="left" w:pos="384"/>
+        </w:tabs>
+        <w:autoSpaceDE w:val="0"/>
+        <w:autoSpaceDN w:val="0"/>
+        <w:adjustRightInd w:val="0"/>
+        <w:spacing w:after="0" w:line="240" w:lineRule="auto"/>
+        <w:ind w:left="384" w:hanging="384"/>
+        <w:rPr>
+          <w:rFonts w:ascii="Calibri" w:hAnsi="Calibri" w:cs="Times New Roman"/>
+          <w:szCs w:val="24"/>
+          <w:lang w:val="en-US"/>
+        </w:rPr>
+      </w:pPr>
+      <w:r>
+        <w:rPr>
+          <w:rFonts w:ascii="Calibri" w:hAnsi="Calibri" w:cs="Times New Roman"/>
+          <w:szCs w:val="24"/>
+          <w:lang w:val="en-US"/>
+        </w:rPr>
+        <w:t>[4]</w:t>
+      </w:r>
+      <w:r>
+        <w:rPr>
+          <w:rFonts w:ascii="Calibri" w:hAnsi="Calibri" w:cs="Times New Roman"/>
+          <w:szCs w:val="24"/>
+          <w:lang w:val="en-US"/>
+        </w:rPr>
+        <w:tab/>
+        <w:t>D.H. Hale, G.M. Youngblood, i N.S. Ketkar, “Using Intelligent Agents to Build Navigation Meshes,” 2010.</w:t>
+      </w:r>
+    </w:p>
+    <w:p>
+      <w:pPr>
+        <w:widowControl w:val="0"/>
+        <w:tabs>
+          <w:tab w:val="left" w:pos="384"/>
+        </w:tabs>
+        <w:autoSpaceDE w:val="0"/>
+        <w:autoSpaceDN w:val="0"/>
+        <w:adjustRightInd w:val="0"/>
+        <w:spacing w:after="0" w:line="240" w:lineRule="auto"/>
+        <w:ind w:left="384" w:hanging="384"/>
+        <w:rPr>
+          <w:rFonts w:ascii="Calibri" w:hAnsi="Calibri" w:cs="Times New Roman"/>
+          <w:szCs w:val="24"/>
+          <w:lang w:val="en-US"/>
+        </w:rPr>
+      </w:pPr>
+      <w:r>
+        <w:rPr>
+          <w:rFonts w:ascii="Calibri" w:hAnsi="Calibri" w:cs="Times New Roman"/>
+          <w:szCs w:val="24"/>
+          <w:lang w:val="en-US"/>
+        </w:rPr>
+        <w:t>[5]</w:t>
+      </w:r>
+      <w:r>
+        <w:rPr>
+          <w:rFonts w:ascii="Calibri" w:hAnsi="Calibri" w:cs="Times New Roman"/>
+          <w:szCs w:val="24"/>
+          <w:lang w:val="en-US"/>
+        </w:rPr>
+        <w:tab/>
+        <w:t xml:space="preserve">P. Tozour, “Building a Near-Optimal Navigation Mesh,” </w:t>
+      </w:r>
+      <w:r>
+        <w:rPr>
+          <w:rFonts w:ascii="Calibri" w:hAnsi="Calibri" w:cs="Times New Roman"/>
+          <w:i/>
+          <w:iCs/>
+          <w:szCs w:val="24"/>
+          <w:lang w:val="en-US"/>
+        </w:rPr>
+        <w:t>AI Game Programming Wisdom</w:t>
+      </w:r>
+      <w:r>
+        <w:rPr>
+          <w:rFonts w:ascii="Calibri" w:hAnsi="Calibri" w:cs="Times New Roman"/>
+          <w:szCs w:val="24"/>
+          <w:lang w:val="en-US"/>
+        </w:rPr>
+        <w:t>, 2002.</w:t>
+      </w:r>
+    </w:p>
+    <w:p>
+      <w:r>
+        <w:fldChar w:fldCharType="end"/>
+      </w:r>
+    </w:p>
     <w:sectPr>
       <w:pgSz w:w="11906" w:h="16838"/>
       <w:pgMar w:top="1417" w:right="1417" w:bottom="1417" w:left="1417" w:header="708" w:footer="708" w:gutter="0"/>
@@ -2799,7 +3047,6 @@
       <w:r>
         <w:rPr>
           <w:rStyle w:val="Odwoanieprzypisudolnego"/>
-          <w:lang w:val="en-US"/>
         </w:rPr>
         <w:footnoteRef/>
       </w:r>
@@ -2846,7 +3093,6 @@
       <w:r>
         <w:rPr>
           <w:rStyle w:val="Odwoanieprzypisudolnego"/>
-          <w:lang w:val="en-US"/>
         </w:rPr>
         <w:footnoteRef/>
       </w:r>
@@ -2947,7 +3193,6 @@
       <w:r>
         <w:rPr>
           <w:rStyle w:val="Odwoanieprzypisudolnego"/>
-          <w:lang w:val="en-US"/>
         </w:rPr>
         <w:footnoteRef/>
       </w:r>
@@ -3603,6 +3848,7 @@
   <w:style w:type="character" w:default="1" w:styleId="Domylnaczcionkaakapitu">
     <w:name w:val="Default Paragraph Font"/>
     <w:uiPriority w:val="1"/>
+    <w:semiHidden/>
     <w:unhideWhenUsed/>
   </w:style>
   <w:style w:type="table" w:default="1" w:styleId="Standardowy">
@@ -3930,6 +4176,17 @@
       <w:spacing w:after="0" w:line="240" w:lineRule="auto"/>
     </w:pPr>
   </w:style>
+  <w:style w:type="character" w:styleId="Odwoanieprzypisukocowego">
+    <w:name w:val="endnote reference"/>
+    <w:basedOn w:val="Domylnaczcionkaakapitu"/>
+    <w:uiPriority w:val="99"/>
+    <w:semiHidden/>
+    <w:unhideWhenUsed/>
+    <w:rsid w:val="005C58C5"/>
+    <w:rPr>
+      <w:vertAlign w:val="superscript"/>
+    </w:rPr>
+  </w:style>
 </w:styles>
 </file>
 

</xml_diff>